<commit_message>
Updated Requirements specification docs
</commit_message>
<xml_diff>
--- a/Documentos/2. Requisitos/Especificación de requisitos v1.5.docx
+++ b/Documentos/2. Requisitos/Especificación de requisitos v1.5.docx
@@ -159,79 +159,15 @@
           <w:sz w:val="18"/>
           <w:szCs w:val="18"/>
         </w:rPr>
-        <w:t xml:space="preserve">El usuario podrá confirmar el registro de su </w:t>
-      </w:r>
-      <w:r>
-        <w:rPr>
-          <w:rFonts w:ascii="Cascadia Code" w:hAnsi="Cascadia Code"/>
-          <w:sz w:val="18"/>
-          <w:szCs w:val="18"/>
-        </w:rPr>
-        <w:t>cuenta</w:t>
-      </w:r>
-      <w:r>
-        <w:rPr>
-          <w:rFonts w:ascii="Cascadia Code" w:hAnsi="Cascadia Code"/>
-          <w:sz w:val="18"/>
-          <w:szCs w:val="18"/>
-        </w:rPr>
-        <w:t xml:space="preserve"> en la aplicación mediante </w:t>
-      </w:r>
-      <w:r>
-        <w:rPr>
-          <w:rFonts w:ascii="Cascadia Code" w:hAnsi="Cascadia Code"/>
-          <w:sz w:val="18"/>
-          <w:szCs w:val="18"/>
-        </w:rPr>
-        <w:t>un enlace enviado a</w:t>
-      </w:r>
-      <w:r>
-        <w:rPr>
-          <w:rFonts w:ascii="Cascadia Code" w:hAnsi="Cascadia Code"/>
-          <w:sz w:val="18"/>
-          <w:szCs w:val="18"/>
-        </w:rPr>
-        <w:t xml:space="preserve"> la dirección de</w:t>
-      </w:r>
-      <w:r>
-        <w:rPr>
-          <w:rFonts w:ascii="Cascadia Code" w:hAnsi="Cascadia Code"/>
-          <w:sz w:val="18"/>
-          <w:szCs w:val="18"/>
-        </w:rPr>
-        <w:t xml:space="preserve"> </w:t>
-      </w:r>
-      <w:r>
-        <w:rPr>
-          <w:rFonts w:ascii="Cascadia Code" w:hAnsi="Cascadia Code"/>
-          <w:sz w:val="18"/>
-          <w:szCs w:val="18"/>
-        </w:rPr>
-        <w:t>correo electrónico</w:t>
-      </w:r>
-      <w:r>
-        <w:rPr>
-          <w:rFonts w:ascii="Cascadia Code" w:hAnsi="Cascadia Code"/>
-          <w:sz w:val="18"/>
-          <w:szCs w:val="18"/>
-        </w:rPr>
-        <w:t xml:space="preserve"> introducid</w:t>
-      </w:r>
-      <w:r>
-        <w:rPr>
-          <w:rFonts w:ascii="Cascadia Code" w:hAnsi="Cascadia Code"/>
-          <w:sz w:val="18"/>
-          <w:szCs w:val="18"/>
-        </w:rPr>
-        <w:t>a</w:t>
-      </w:r>
-      <w:r>
-        <w:rPr>
-          <w:rFonts w:ascii="Cascadia Code" w:hAnsi="Cascadia Code"/>
-          <w:sz w:val="18"/>
-          <w:szCs w:val="18"/>
-        </w:rPr>
-        <w:t xml:space="preserve"> al registrar la cuenta</w:t>
+        <w:t>El usuario podrá cambiar su contraseña en caso de haberla</w:t>
+      </w:r>
+      <w:r>
+        <w:rPr>
+          <w:rFonts w:ascii="Cascadia Code" w:hAnsi="Cascadia Code"/>
+          <w:sz w:val="18"/>
+          <w:szCs w:val="18"/>
+        </w:rPr>
+        <w:t xml:space="preserve"> olvidado</w:t>
       </w:r>
       <w:r>
         <w:rPr>
@@ -263,7 +199,30 @@
           <w:sz w:val="18"/>
           <w:szCs w:val="18"/>
         </w:rPr>
-        <w:t>El usuario podrá cambiar su contraseña en caso de haberla olvidado mediante un enlace enviado a la dirección de correo electrónico introducida al registrar la cuenta.</w:t>
+        <w:t>El usuario podrá iniciar sesión en la aplicación utilizando su email y contraseña.</w:t>
+      </w:r>
+    </w:p>
+    <w:p>
+      <w:pPr>
+        <w:pStyle w:val="Prrafodelista"/>
+        <w:numPr>
+          <w:ilvl w:val="0"/>
+          <w:numId w:val="11"/>
+        </w:numPr>
+        <w:jc w:val="both"/>
+        <w:rPr>
+          <w:rFonts w:ascii="Cascadia Code" w:hAnsi="Cascadia Code"/>
+          <w:sz w:val="18"/>
+          <w:szCs w:val="18"/>
+        </w:rPr>
+      </w:pPr>
+      <w:r>
+        <w:rPr>
+          <w:rFonts w:ascii="Cascadia Code" w:hAnsi="Cascadia Code"/>
+          <w:sz w:val="18"/>
+          <w:szCs w:val="18"/>
+        </w:rPr>
+        <w:t>El usuario podrá cerrar sesión en la aplicación.</w:t>
       </w:r>
     </w:p>
     <w:p>
@@ -287,30 +246,7 @@
           <w:sz w:val="18"/>
           <w:szCs w:val="18"/>
         </w:rPr>
-        <w:t>El usuario podrá iniciar sesión en la aplicación utilizando su email y contraseña.</w:t>
-      </w:r>
-    </w:p>
-    <w:p>
-      <w:pPr>
-        <w:pStyle w:val="Prrafodelista"/>
-        <w:numPr>
-          <w:ilvl w:val="0"/>
-          <w:numId w:val="11"/>
-        </w:numPr>
-        <w:jc w:val="both"/>
-        <w:rPr>
-          <w:rFonts w:ascii="Cascadia Code" w:hAnsi="Cascadia Code"/>
-          <w:sz w:val="18"/>
-          <w:szCs w:val="18"/>
-        </w:rPr>
-      </w:pPr>
-      <w:r>
-        <w:rPr>
-          <w:rFonts w:ascii="Cascadia Code" w:hAnsi="Cascadia Code"/>
-          <w:sz w:val="18"/>
-          <w:szCs w:val="18"/>
-        </w:rPr>
-        <w:t>El usuario podrá cerrar sesión en la aplicación.</w:t>
+        <w:t>El usuario podrá ver la información de su perfil.</w:t>
       </w:r>
     </w:p>
     <w:p>
@@ -334,30 +270,6 @@
           <w:sz w:val="18"/>
           <w:szCs w:val="18"/>
         </w:rPr>
-        <w:t>El usuario podrá ver la información de su perfil.</w:t>
-      </w:r>
-    </w:p>
-    <w:p>
-      <w:pPr>
-        <w:pStyle w:val="Prrafodelista"/>
-        <w:numPr>
-          <w:ilvl w:val="0"/>
-          <w:numId w:val="11"/>
-        </w:numPr>
-        <w:ind w:left="1418" w:hanging="710"/>
-        <w:jc w:val="both"/>
-        <w:rPr>
-          <w:rFonts w:ascii="Cascadia Code" w:hAnsi="Cascadia Code"/>
-          <w:sz w:val="18"/>
-          <w:szCs w:val="18"/>
-        </w:rPr>
-      </w:pPr>
-      <w:r>
-        <w:rPr>
-          <w:rFonts w:ascii="Cascadia Code" w:hAnsi="Cascadia Code"/>
-          <w:sz w:val="18"/>
-          <w:szCs w:val="18"/>
-        </w:rPr>
         <w:t xml:space="preserve">El usuario podrá </w:t>
       </w:r>
       <w:r>
@@ -521,23 +433,116 @@
           <w:sz w:val="18"/>
           <w:szCs w:val="18"/>
         </w:rPr>
-        <w:t xml:space="preserve">añadir a otro usuario a su red de amistades </w:t>
-      </w:r>
-      <w:r>
-        <w:rPr>
-          <w:rFonts w:ascii="Cascadia Code" w:hAnsi="Cascadia Code"/>
-          <w:sz w:val="18"/>
-          <w:szCs w:val="18"/>
-        </w:rPr>
-        <w:t>introduciendo</w:t>
-      </w:r>
-      <w:r>
-        <w:rPr>
-          <w:rFonts w:ascii="Cascadia Code" w:hAnsi="Cascadia Code"/>
-          <w:sz w:val="18"/>
-          <w:szCs w:val="18"/>
-        </w:rPr>
-        <w:t xml:space="preserve"> su nombre de usuario.</w:t>
+        <w:t>añadir a otro usuario a su red de amistades</w:t>
+      </w:r>
+      <w:r>
+        <w:rPr>
+          <w:rFonts w:ascii="Cascadia Code" w:hAnsi="Cascadia Code"/>
+          <w:sz w:val="18"/>
+          <w:szCs w:val="18"/>
+        </w:rPr>
+        <w:t>.</w:t>
+      </w:r>
+    </w:p>
+    <w:p>
+      <w:pPr>
+        <w:pStyle w:val="Prrafodelista"/>
+        <w:numPr>
+          <w:ilvl w:val="0"/>
+          <w:numId w:val="12"/>
+        </w:numPr>
+        <w:jc w:val="both"/>
+        <w:rPr>
+          <w:rFonts w:ascii="Cascadia Code" w:hAnsi="Cascadia Code"/>
+          <w:sz w:val="18"/>
+          <w:szCs w:val="18"/>
+        </w:rPr>
+      </w:pPr>
+      <w:r>
+        <w:rPr>
+          <w:rFonts w:ascii="Cascadia Code" w:hAnsi="Cascadia Code"/>
+          <w:sz w:val="18"/>
+          <w:szCs w:val="18"/>
+        </w:rPr>
+        <w:t xml:space="preserve">El usuario podrá ver </w:t>
+      </w:r>
+      <w:r>
+        <w:rPr>
+          <w:rFonts w:ascii="Cascadia Code" w:hAnsi="Cascadia Code"/>
+          <w:sz w:val="18"/>
+          <w:szCs w:val="18"/>
+        </w:rPr>
+        <w:t>un</w:t>
+      </w:r>
+      <w:r>
+        <w:rPr>
+          <w:rFonts w:ascii="Cascadia Code" w:hAnsi="Cascadia Code"/>
+          <w:sz w:val="18"/>
+          <w:szCs w:val="18"/>
+        </w:rPr>
+        <w:t xml:space="preserve"> listado</w:t>
+      </w:r>
+      <w:r>
+        <w:rPr>
+          <w:rFonts w:ascii="Cascadia Code" w:hAnsi="Cascadia Code"/>
+          <w:sz w:val="18"/>
+          <w:szCs w:val="18"/>
+        </w:rPr>
+        <w:t xml:space="preserve"> con los usuarios que forman parte de su red de amistades</w:t>
+      </w:r>
+      <w:r>
+        <w:rPr>
+          <w:rFonts w:ascii="Cascadia Code" w:hAnsi="Cascadia Code"/>
+          <w:sz w:val="18"/>
+          <w:szCs w:val="18"/>
+        </w:rPr>
+        <w:t>.</w:t>
+      </w:r>
+    </w:p>
+    <w:p>
+      <w:pPr>
+        <w:pStyle w:val="Prrafodelista"/>
+        <w:numPr>
+          <w:ilvl w:val="0"/>
+          <w:numId w:val="12"/>
+        </w:numPr>
+        <w:jc w:val="both"/>
+        <w:rPr>
+          <w:rFonts w:ascii="Cascadia Code" w:hAnsi="Cascadia Code"/>
+          <w:sz w:val="18"/>
+          <w:szCs w:val="18"/>
+        </w:rPr>
+      </w:pPr>
+      <w:r>
+        <w:rPr>
+          <w:rFonts w:ascii="Cascadia Code" w:hAnsi="Cascadia Code"/>
+          <w:sz w:val="18"/>
+          <w:szCs w:val="18"/>
+        </w:rPr>
+        <w:t>El usuario podrá ver un listado con las solicitudes de amistad que ha recibido.</w:t>
+      </w:r>
+    </w:p>
+    <w:p>
+      <w:pPr>
+        <w:pStyle w:val="Prrafodelista"/>
+        <w:numPr>
+          <w:ilvl w:val="0"/>
+          <w:numId w:val="12"/>
+        </w:numPr>
+        <w:jc w:val="both"/>
+        <w:rPr>
+          <w:rFonts w:ascii="Cascadia Code" w:hAnsi="Cascadia Code"/>
+          <w:sz w:val="18"/>
+          <w:szCs w:val="18"/>
+        </w:rPr>
+      </w:pPr>
+      <w:r>
+        <w:rPr>
+          <w:rFonts w:ascii="Cascadia Code" w:hAnsi="Cascadia Code"/>
+          <w:sz w:val="18"/>
+          <w:szCs w:val="18"/>
+        </w:rPr>
+        <w:t>El usuario podrá ver un listado con las solicitudes de amistad que ha enviado.</w:t>
       </w:r>
     </w:p>
     <w:p>
@@ -561,7 +566,7 @@
           <w:sz w:val="18"/>
           <w:szCs w:val="18"/>
         </w:rPr>
-        <w:t>El usuario podrá ver un listado con las solicitudes de amistad que ha enviado.</w:t>
+        <w:t>El usuario podrá gestionar la solicitud de amistad que ha recibido por parte de otro usuario.</w:t>
       </w:r>
     </w:p>
     <w:p>
@@ -571,251 +576,20 @@
           <w:ilvl w:val="0"/>
           <w:numId w:val="12"/>
         </w:numPr>
-        <w:ind w:left="1418" w:hanging="710"/>
-        <w:jc w:val="both"/>
-        <w:rPr>
-          <w:rFonts w:ascii="Cascadia Code" w:hAnsi="Cascadia Code"/>
-          <w:sz w:val="18"/>
-          <w:szCs w:val="18"/>
-        </w:rPr>
-      </w:pPr>
-      <w:r>
-        <w:rPr>
-          <w:rFonts w:ascii="Cascadia Code" w:hAnsi="Cascadia Code"/>
-          <w:sz w:val="18"/>
-          <w:szCs w:val="18"/>
-        </w:rPr>
-        <w:t>El usuario podrá ver un listado con las solicitudes de amistad que ha recibido.</w:t>
-      </w:r>
-    </w:p>
-    <w:p>
-      <w:pPr>
-        <w:pStyle w:val="Prrafodelista"/>
-        <w:numPr>
-          <w:ilvl w:val="0"/>
-          <w:numId w:val="12"/>
-        </w:numPr>
-        <w:ind w:left="1418" w:hanging="709"/>
-        <w:jc w:val="both"/>
-        <w:rPr>
-          <w:rFonts w:ascii="Cascadia Code" w:hAnsi="Cascadia Code"/>
-          <w:sz w:val="18"/>
-          <w:szCs w:val="18"/>
-        </w:rPr>
-      </w:pPr>
-      <w:r>
-        <w:rPr>
-          <w:rFonts w:ascii="Cascadia Code" w:hAnsi="Cascadia Code"/>
-          <w:sz w:val="18"/>
-          <w:szCs w:val="18"/>
-        </w:rPr>
-        <w:t xml:space="preserve">El usuario podrá </w:t>
-      </w:r>
-      <w:r>
-        <w:rPr>
-          <w:rFonts w:ascii="Cascadia Code" w:hAnsi="Cascadia Code"/>
-          <w:sz w:val="18"/>
-          <w:szCs w:val="18"/>
-        </w:rPr>
-        <w:t>gestionar</w:t>
-      </w:r>
-      <w:r>
-        <w:rPr>
-          <w:rFonts w:ascii="Cascadia Code" w:hAnsi="Cascadia Code"/>
-          <w:sz w:val="18"/>
-          <w:szCs w:val="18"/>
-        </w:rPr>
-        <w:t xml:space="preserve"> </w:t>
-      </w:r>
-      <w:r>
-        <w:rPr>
-          <w:rFonts w:ascii="Cascadia Code" w:hAnsi="Cascadia Code"/>
-          <w:sz w:val="18"/>
-          <w:szCs w:val="18"/>
-        </w:rPr>
-        <w:t xml:space="preserve">la </w:t>
-      </w:r>
-      <w:r>
-        <w:rPr>
-          <w:rFonts w:ascii="Cascadia Code" w:hAnsi="Cascadia Code"/>
-          <w:sz w:val="18"/>
-          <w:szCs w:val="18"/>
-        </w:rPr>
-        <w:t xml:space="preserve">solicitud de amistad </w:t>
-      </w:r>
-      <w:r>
-        <w:rPr>
-          <w:rFonts w:ascii="Cascadia Code" w:hAnsi="Cascadia Code"/>
-          <w:sz w:val="18"/>
-          <w:szCs w:val="18"/>
-        </w:rPr>
-        <w:t>que</w:t>
-      </w:r>
-      <w:r>
-        <w:rPr>
-          <w:rFonts w:ascii="Cascadia Code" w:hAnsi="Cascadia Code"/>
-          <w:sz w:val="18"/>
-          <w:szCs w:val="18"/>
-        </w:rPr>
-        <w:t xml:space="preserve"> ha recibido</w:t>
-      </w:r>
-      <w:r>
-        <w:rPr>
-          <w:rFonts w:ascii="Cascadia Code" w:hAnsi="Cascadia Code"/>
-          <w:sz w:val="18"/>
-          <w:szCs w:val="18"/>
-        </w:rPr>
-        <w:t xml:space="preserve"> po</w:t>
-      </w:r>
-      <w:r>
-        <w:rPr>
-          <w:rFonts w:ascii="Cascadia Code" w:hAnsi="Cascadia Code"/>
-          <w:sz w:val="18"/>
-          <w:szCs w:val="18"/>
-        </w:rPr>
-        <w:t>r</w:t>
-      </w:r>
-      <w:r>
-        <w:rPr>
-          <w:rFonts w:ascii="Cascadia Code" w:hAnsi="Cascadia Code"/>
-          <w:sz w:val="18"/>
-          <w:szCs w:val="18"/>
-        </w:rPr>
-        <w:t xml:space="preserve"> parte de</w:t>
-      </w:r>
-      <w:r>
-        <w:rPr>
-          <w:rFonts w:ascii="Cascadia Code" w:hAnsi="Cascadia Code"/>
-          <w:sz w:val="18"/>
-          <w:szCs w:val="18"/>
-        </w:rPr>
-        <w:t xml:space="preserve"> otro usuario.</w:t>
-      </w:r>
-    </w:p>
-    <w:p>
-      <w:pPr>
-        <w:pStyle w:val="Prrafodelista"/>
-        <w:numPr>
-          <w:ilvl w:val="0"/>
-          <w:numId w:val="12"/>
-        </w:numPr>
-        <w:jc w:val="both"/>
-        <w:rPr>
-          <w:rFonts w:ascii="Cascadia Code" w:hAnsi="Cascadia Code"/>
-          <w:sz w:val="18"/>
-          <w:szCs w:val="18"/>
-        </w:rPr>
-      </w:pPr>
-      <w:r>
-        <w:rPr>
-          <w:rFonts w:ascii="Cascadia Code" w:hAnsi="Cascadia Code"/>
-          <w:sz w:val="18"/>
-          <w:szCs w:val="18"/>
-        </w:rPr>
-        <w:t xml:space="preserve">El usuario podrá ver </w:t>
-      </w:r>
-      <w:r>
-        <w:rPr>
-          <w:rFonts w:ascii="Cascadia Code" w:hAnsi="Cascadia Code"/>
-          <w:sz w:val="18"/>
-          <w:szCs w:val="18"/>
-        </w:rPr>
-        <w:t>un</w:t>
-      </w:r>
-      <w:r>
-        <w:rPr>
-          <w:rFonts w:ascii="Cascadia Code" w:hAnsi="Cascadia Code"/>
-          <w:sz w:val="18"/>
-          <w:szCs w:val="18"/>
-        </w:rPr>
-        <w:t xml:space="preserve"> listado</w:t>
-      </w:r>
-      <w:r>
-        <w:rPr>
-          <w:rFonts w:ascii="Cascadia Code" w:hAnsi="Cascadia Code"/>
-          <w:sz w:val="18"/>
-          <w:szCs w:val="18"/>
-        </w:rPr>
-        <w:t xml:space="preserve"> con</w:t>
-      </w:r>
-      <w:r>
-        <w:rPr>
-          <w:rFonts w:ascii="Cascadia Code" w:hAnsi="Cascadia Code"/>
-          <w:sz w:val="18"/>
-          <w:szCs w:val="18"/>
-        </w:rPr>
-        <w:t xml:space="preserve"> los usuarios que forman parte de su red de amistad</w:t>
-      </w:r>
-      <w:r>
-        <w:rPr>
-          <w:rFonts w:ascii="Cascadia Code" w:hAnsi="Cascadia Code"/>
-          <w:sz w:val="18"/>
-          <w:szCs w:val="18"/>
-        </w:rPr>
-        <w:t>es</w:t>
-      </w:r>
-      <w:r>
-        <w:rPr>
-          <w:rFonts w:ascii="Cascadia Code" w:hAnsi="Cascadia Code"/>
-          <w:sz w:val="18"/>
-          <w:szCs w:val="18"/>
-        </w:rPr>
-        <w:t>.</w:t>
-      </w:r>
-    </w:p>
-    <w:p>
-      <w:pPr>
-        <w:pStyle w:val="Prrafodelista"/>
-        <w:numPr>
-          <w:ilvl w:val="0"/>
-          <w:numId w:val="12"/>
-        </w:numPr>
-        <w:jc w:val="both"/>
-        <w:rPr>
-          <w:rFonts w:ascii="Cascadia Code" w:hAnsi="Cascadia Code"/>
-          <w:sz w:val="18"/>
-          <w:szCs w:val="18"/>
-        </w:rPr>
-      </w:pPr>
-      <w:r>
-        <w:rPr>
-          <w:rFonts w:ascii="Cascadia Code" w:hAnsi="Cascadia Code"/>
-          <w:sz w:val="18"/>
-          <w:szCs w:val="18"/>
-        </w:rPr>
-        <w:t xml:space="preserve">El usuario podrá eliminar a un </w:t>
-      </w:r>
-      <w:r>
-        <w:rPr>
-          <w:rFonts w:ascii="Cascadia Code" w:hAnsi="Cascadia Code"/>
-          <w:sz w:val="18"/>
-          <w:szCs w:val="18"/>
-        </w:rPr>
-        <w:t xml:space="preserve">amigo </w:t>
-      </w:r>
-      <w:r>
-        <w:rPr>
-          <w:rFonts w:ascii="Cascadia Code" w:hAnsi="Cascadia Code"/>
-          <w:sz w:val="18"/>
-          <w:szCs w:val="18"/>
-        </w:rPr>
-        <w:t>de su red de amistad</w:t>
-      </w:r>
-      <w:r>
-        <w:rPr>
-          <w:rFonts w:ascii="Cascadia Code" w:hAnsi="Cascadia Code"/>
-          <w:sz w:val="18"/>
-          <w:szCs w:val="18"/>
-        </w:rPr>
-        <w:t>es</w:t>
-      </w:r>
-      <w:r>
-        <w:rPr>
-          <w:rFonts w:ascii="Cascadia Code" w:hAnsi="Cascadia Code"/>
-          <w:sz w:val="18"/>
-          <w:szCs w:val="18"/>
-        </w:rPr>
-        <w:t>.</w:t>
+        <w:jc w:val="both"/>
+        <w:rPr>
+          <w:rFonts w:ascii="Cascadia Code" w:hAnsi="Cascadia Code"/>
+          <w:sz w:val="18"/>
+          <w:szCs w:val="18"/>
+        </w:rPr>
+      </w:pPr>
+      <w:r>
+        <w:rPr>
+          <w:rFonts w:ascii="Cascadia Code" w:hAnsi="Cascadia Code"/>
+          <w:sz w:val="18"/>
+          <w:szCs w:val="18"/>
+        </w:rPr>
+        <w:t>El usuario podrá eliminar a un amigo de su red de amistades.</w:t>
       </w:r>
     </w:p>
     <w:p>
@@ -990,31 +764,7 @@
           <w:sz w:val="18"/>
           <w:szCs w:val="18"/>
         </w:rPr>
-        <w:t xml:space="preserve">ver </w:t>
-      </w:r>
-      <w:r>
-        <w:rPr>
-          <w:rFonts w:ascii="Cascadia Code" w:hAnsi="Cascadia Code"/>
-          <w:sz w:val="18"/>
-          <w:szCs w:val="18"/>
-        </w:rPr>
-        <w:t xml:space="preserve">todos </w:t>
-      </w:r>
-      <w:r>
-        <w:rPr>
-          <w:rFonts w:ascii="Cascadia Code" w:hAnsi="Cascadia Code"/>
-          <w:sz w:val="18"/>
-          <w:szCs w:val="18"/>
-        </w:rPr>
-        <w:t xml:space="preserve">los mensajes </w:t>
-      </w:r>
-      <w:r>
-        <w:rPr>
-          <w:rFonts w:ascii="Cascadia Code" w:hAnsi="Cascadia Code"/>
-          <w:sz w:val="18"/>
-          <w:szCs w:val="18"/>
-        </w:rPr>
-        <w:t>intercambiados con un amigo.</w:t>
+        <w:t>ver todos los mensajes intercambiados con un amigo.</w:t>
       </w:r>
     </w:p>
     <w:p>
@@ -1127,111 +877,7 @@
           <w:sz w:val="18"/>
           <w:szCs w:val="18"/>
         </w:rPr>
-        <w:t xml:space="preserve">El usuario podrá ver un listado con las solicitudes de </w:t>
-      </w:r>
-      <w:r>
-        <w:rPr>
-          <w:rFonts w:ascii="Cascadia Code" w:hAnsi="Cascadia Code"/>
-          <w:sz w:val="18"/>
-          <w:szCs w:val="18"/>
-        </w:rPr>
-        <w:t>desafío de actividad</w:t>
-      </w:r>
-      <w:r>
-        <w:rPr>
-          <w:rFonts w:ascii="Cascadia Code" w:hAnsi="Cascadia Code"/>
-          <w:sz w:val="18"/>
-          <w:szCs w:val="18"/>
-        </w:rPr>
-        <w:t xml:space="preserve"> que ha enviado</w:t>
-      </w:r>
-      <w:r>
-        <w:rPr>
-          <w:rFonts w:ascii="Cascadia Code" w:hAnsi="Cascadia Code"/>
-          <w:sz w:val="18"/>
-          <w:szCs w:val="18"/>
-        </w:rPr>
-        <w:t xml:space="preserve"> a sus amigos</w:t>
-      </w:r>
-      <w:r>
-        <w:rPr>
-          <w:rFonts w:ascii="Cascadia Code" w:hAnsi="Cascadia Code"/>
-          <w:sz w:val="18"/>
-          <w:szCs w:val="18"/>
-        </w:rPr>
-        <w:t>.</w:t>
-      </w:r>
-    </w:p>
-    <w:p>
-      <w:pPr>
-        <w:pStyle w:val="Prrafodelista"/>
-        <w:numPr>
-          <w:ilvl w:val="0"/>
-          <w:numId w:val="15"/>
-        </w:numPr>
-        <w:ind w:left="1418" w:hanging="709"/>
-        <w:jc w:val="both"/>
-        <w:rPr>
-          <w:rFonts w:ascii="Cascadia Code" w:hAnsi="Cascadia Code"/>
-          <w:sz w:val="18"/>
-          <w:szCs w:val="18"/>
-        </w:rPr>
-      </w:pPr>
-      <w:r>
-        <w:rPr>
-          <w:rFonts w:ascii="Cascadia Code" w:hAnsi="Cascadia Code"/>
-          <w:sz w:val="18"/>
-          <w:szCs w:val="18"/>
-        </w:rPr>
-        <w:t xml:space="preserve">El usuario podrá ver un listado con las solicitudes </w:t>
-      </w:r>
-      <w:r>
-        <w:rPr>
-          <w:rFonts w:ascii="Cascadia Code" w:hAnsi="Cascadia Code"/>
-          <w:sz w:val="18"/>
-          <w:szCs w:val="18"/>
-        </w:rPr>
-        <w:t>de desafío de actividad</w:t>
-      </w:r>
-      <w:r>
-        <w:rPr>
-          <w:rFonts w:ascii="Cascadia Code" w:hAnsi="Cascadia Code"/>
-          <w:sz w:val="18"/>
-          <w:szCs w:val="18"/>
-        </w:rPr>
-        <w:t xml:space="preserve"> que ha recibido</w:t>
-      </w:r>
-      <w:r>
-        <w:rPr>
-          <w:rFonts w:ascii="Cascadia Code" w:hAnsi="Cascadia Code"/>
-          <w:sz w:val="18"/>
-          <w:szCs w:val="18"/>
-        </w:rPr>
-        <w:t xml:space="preserve"> </w:t>
-      </w:r>
-      <w:r>
-        <w:rPr>
-          <w:rFonts w:ascii="Cascadia Code" w:hAnsi="Cascadia Code"/>
-          <w:sz w:val="18"/>
-          <w:szCs w:val="18"/>
-        </w:rPr>
-        <w:t>de</w:t>
-      </w:r>
-      <w:r>
-        <w:rPr>
-          <w:rFonts w:ascii="Cascadia Code" w:hAnsi="Cascadia Code"/>
-          <w:sz w:val="18"/>
-          <w:szCs w:val="18"/>
-        </w:rPr>
-        <w:t xml:space="preserve"> sus amigos</w:t>
-      </w:r>
-      <w:r>
-        <w:rPr>
-          <w:rFonts w:ascii="Cascadia Code" w:hAnsi="Cascadia Code"/>
-          <w:sz w:val="18"/>
-          <w:szCs w:val="18"/>
-        </w:rPr>
-        <w:t>.</w:t>
+        <w:t>El usuario podrá ver un listado con los desafíos de actividad que ha aceptado.</w:t>
       </w:r>
     </w:p>
     <w:p>
@@ -1255,63 +901,7 @@
           <w:sz w:val="18"/>
           <w:szCs w:val="18"/>
         </w:rPr>
-        <w:t xml:space="preserve">El usuario podrá gestionar </w:t>
-      </w:r>
-      <w:r>
-        <w:rPr>
-          <w:rFonts w:ascii="Cascadia Code" w:hAnsi="Cascadia Code"/>
-          <w:sz w:val="18"/>
-          <w:szCs w:val="18"/>
-        </w:rPr>
-        <w:t>la solicitud d</w:t>
-      </w:r>
-      <w:r>
-        <w:rPr>
-          <w:rFonts w:ascii="Cascadia Code" w:hAnsi="Cascadia Code"/>
-          <w:sz w:val="18"/>
-          <w:szCs w:val="18"/>
-        </w:rPr>
-        <w:t>e desafío de actividad que</w:t>
-      </w:r>
-      <w:r>
-        <w:rPr>
-          <w:rFonts w:ascii="Cascadia Code" w:hAnsi="Cascadia Code"/>
-          <w:sz w:val="18"/>
-          <w:szCs w:val="18"/>
-        </w:rPr>
-        <w:t xml:space="preserve"> ha recibido</w:t>
-      </w:r>
-      <w:r>
-        <w:rPr>
-          <w:rFonts w:ascii="Cascadia Code" w:hAnsi="Cascadia Code"/>
-          <w:sz w:val="18"/>
-          <w:szCs w:val="18"/>
-        </w:rPr>
-        <w:t xml:space="preserve"> por </w:t>
-      </w:r>
-      <w:r>
-        <w:rPr>
-          <w:rFonts w:ascii="Cascadia Code" w:hAnsi="Cascadia Code"/>
-          <w:sz w:val="18"/>
-          <w:szCs w:val="18"/>
-        </w:rPr>
-        <w:t xml:space="preserve">parte </w:t>
-      </w:r>
-      <w:r>
-        <w:rPr>
-          <w:rFonts w:ascii="Cascadia Code" w:hAnsi="Cascadia Code"/>
-          <w:sz w:val="18"/>
-          <w:szCs w:val="18"/>
-        </w:rPr>
-        <w:t>de un amigo</w:t>
-      </w:r>
-      <w:r>
-        <w:rPr>
-          <w:rFonts w:ascii="Cascadia Code" w:hAnsi="Cascadia Code"/>
-          <w:sz w:val="18"/>
-          <w:szCs w:val="18"/>
-        </w:rPr>
-        <w:t>.</w:t>
+        <w:t>El usuario podrá ver un listado con las solicitudes de desafío de actividad que ha recibido de sus amigos.</w:t>
       </w:r>
     </w:p>
     <w:p>
@@ -1335,15 +925,103 @@
           <w:sz w:val="18"/>
           <w:szCs w:val="18"/>
         </w:rPr>
-        <w:t xml:space="preserve">El usuario podrá ver un listado </w:t>
-      </w:r>
-      <w:r>
-        <w:rPr>
-          <w:rFonts w:ascii="Cascadia Code" w:hAnsi="Cascadia Code"/>
-          <w:sz w:val="18"/>
-          <w:szCs w:val="18"/>
-        </w:rPr>
-        <w:t>con los desafíos de actividad que ha aceptado.</w:t>
+        <w:t>El usuario podrá ver un listado con las solicitudes de desafío de actividad que ha enviado</w:t>
+      </w:r>
+      <w:r>
+        <w:rPr>
+          <w:rFonts w:ascii="Cascadia Code" w:hAnsi="Cascadia Code"/>
+          <w:sz w:val="18"/>
+          <w:szCs w:val="18"/>
+        </w:rPr>
+        <w:t xml:space="preserve"> a sus amigos</w:t>
+      </w:r>
+      <w:r>
+        <w:rPr>
+          <w:rFonts w:ascii="Cascadia Code" w:hAnsi="Cascadia Code"/>
+          <w:sz w:val="18"/>
+          <w:szCs w:val="18"/>
+        </w:rPr>
+        <w:t>.</w:t>
+      </w:r>
+    </w:p>
+    <w:p>
+      <w:pPr>
+        <w:pStyle w:val="Prrafodelista"/>
+        <w:numPr>
+          <w:ilvl w:val="0"/>
+          <w:numId w:val="15"/>
+        </w:numPr>
+        <w:ind w:left="1418" w:hanging="710"/>
+        <w:jc w:val="both"/>
+        <w:rPr>
+          <w:rFonts w:ascii="Cascadia Code" w:hAnsi="Cascadia Code"/>
+          <w:sz w:val="18"/>
+          <w:szCs w:val="18"/>
+        </w:rPr>
+      </w:pPr>
+      <w:r>
+        <w:rPr>
+          <w:rFonts w:ascii="Cascadia Code" w:hAnsi="Cascadia Code"/>
+          <w:sz w:val="18"/>
+          <w:szCs w:val="18"/>
+        </w:rPr>
+        <w:t xml:space="preserve">El usuario podrá gestionar </w:t>
+      </w:r>
+      <w:r>
+        <w:rPr>
+          <w:rFonts w:ascii="Cascadia Code" w:hAnsi="Cascadia Code"/>
+          <w:sz w:val="18"/>
+          <w:szCs w:val="18"/>
+        </w:rPr>
+        <w:t>la solicitud d</w:t>
+      </w:r>
+      <w:r>
+        <w:rPr>
+          <w:rFonts w:ascii="Cascadia Code" w:hAnsi="Cascadia Code"/>
+          <w:sz w:val="18"/>
+          <w:szCs w:val="18"/>
+        </w:rPr>
+        <w:t>e desafío de actividad que</w:t>
+      </w:r>
+      <w:r>
+        <w:rPr>
+          <w:rFonts w:ascii="Cascadia Code" w:hAnsi="Cascadia Code"/>
+          <w:sz w:val="18"/>
+          <w:szCs w:val="18"/>
+        </w:rPr>
+        <w:t xml:space="preserve"> ha recibido</w:t>
+      </w:r>
+      <w:r>
+        <w:rPr>
+          <w:rFonts w:ascii="Cascadia Code" w:hAnsi="Cascadia Code"/>
+          <w:sz w:val="18"/>
+          <w:szCs w:val="18"/>
+        </w:rPr>
+        <w:t xml:space="preserve"> por </w:t>
+      </w:r>
+      <w:r>
+        <w:rPr>
+          <w:rFonts w:ascii="Cascadia Code" w:hAnsi="Cascadia Code"/>
+          <w:sz w:val="18"/>
+          <w:szCs w:val="18"/>
+        </w:rPr>
+        <w:t xml:space="preserve">parte </w:t>
+      </w:r>
+      <w:r>
+        <w:rPr>
+          <w:rFonts w:ascii="Cascadia Code" w:hAnsi="Cascadia Code"/>
+          <w:sz w:val="18"/>
+          <w:szCs w:val="18"/>
+        </w:rPr>
+        <w:t>de un amigo</w:t>
+      </w:r>
+      <w:r>
+        <w:rPr>
+          <w:rFonts w:ascii="Cascadia Code" w:hAnsi="Cascadia Code"/>
+          <w:sz w:val="18"/>
+          <w:szCs w:val="18"/>
+        </w:rPr>
+        <w:t>.</w:t>
       </w:r>
     </w:p>
     <w:p>
@@ -1645,23 +1323,7 @@
           <w:sz w:val="18"/>
           <w:szCs w:val="18"/>
         </w:rPr>
-        <w:t>El usuario podrá crear una nueva actividad</w:t>
-      </w:r>
-      <w:r>
-        <w:rPr>
-          <w:rFonts w:ascii="Cascadia Code" w:hAnsi="Cascadia Code"/>
-          <w:sz w:val="18"/>
-          <w:szCs w:val="18"/>
-        </w:rPr>
-        <w:t xml:space="preserve"> a partir de una plantilla</w:t>
-      </w:r>
-      <w:r>
-        <w:rPr>
-          <w:rFonts w:ascii="Cascadia Code" w:hAnsi="Cascadia Code"/>
-          <w:sz w:val="18"/>
-          <w:szCs w:val="18"/>
-        </w:rPr>
-        <w:t>.</w:t>
+        <w:t>El usuario podrá crear una nueva actividad a partir de una plantilla.</w:t>
       </w:r>
     </w:p>
     <w:p>
@@ -1771,7 +1433,23 @@
           <w:sz w:val="18"/>
           <w:szCs w:val="18"/>
         </w:rPr>
-        <w:t>El usuario podrá modificar cualquiera de los parámetros de la plantilla.</w:t>
+        <w:t xml:space="preserve">El usuario podrá modificar cualquiera de los </w:t>
+      </w:r>
+      <w:r>
+        <w:rPr>
+          <w:rFonts w:ascii="Cascadia Code" w:hAnsi="Cascadia Code"/>
+          <w:sz w:val="18"/>
+          <w:szCs w:val="18"/>
+        </w:rPr>
+        <w:t>valores</w:t>
+      </w:r>
+      <w:r>
+        <w:rPr>
+          <w:rFonts w:ascii="Cascadia Code" w:hAnsi="Cascadia Code"/>
+          <w:sz w:val="18"/>
+          <w:szCs w:val="18"/>
+        </w:rPr>
+        <w:t xml:space="preserve"> de la plantilla.</w:t>
       </w:r>
     </w:p>
     <w:p>
@@ -1839,15 +1517,23 @@
           <w:sz w:val="18"/>
           <w:szCs w:val="18"/>
         </w:rPr>
-        <w:t>El usuario podrá navegar entre los diferentes días</w:t>
-      </w:r>
-      <w:r>
-        <w:rPr>
-          <w:rFonts w:ascii="Cascadia Code" w:hAnsi="Cascadia Code"/>
-          <w:sz w:val="18"/>
-          <w:szCs w:val="18"/>
-        </w:rPr>
-        <w:t xml:space="preserve"> para ver las actividades programadas para el día seleccionado.</w:t>
+        <w:t xml:space="preserve">El usuario podrá </w:t>
+      </w:r>
+      <w:r>
+        <w:rPr>
+          <w:rFonts w:ascii="Cascadia Code" w:hAnsi="Cascadia Code"/>
+          <w:sz w:val="18"/>
+          <w:szCs w:val="18"/>
+        </w:rPr>
+        <w:t>navegar</w:t>
+      </w:r>
+      <w:r>
+        <w:rPr>
+          <w:rFonts w:ascii="Cascadia Code" w:hAnsi="Cascadia Code"/>
+          <w:sz w:val="18"/>
+          <w:szCs w:val="18"/>
+        </w:rPr>
+        <w:t xml:space="preserve"> entre los diferentes días para ver las actividades programadas para el día seleccionado.</w:t>
       </w:r>
     </w:p>
     <w:p>
@@ -1958,7 +1644,6 @@
           <w:sz w:val="18"/>
           <w:szCs w:val="18"/>
         </w:rPr>
-        <w:lastRenderedPageBreak/>
         <w:t>El usuario podrá marcar la compleción de una actividad</w:t>
       </w:r>
       <w:r>
@@ -2033,7 +1718,23 @@
           <w:sz w:val="18"/>
           <w:szCs w:val="18"/>
         </w:rPr>
-        <w:t xml:space="preserve"> la cantidad hasta llegar al objetivo para las actividades con tipo de hito “</w:t>
+        <w:t xml:space="preserve"> la cantidad</w:t>
+      </w:r>
+      <w:r>
+        <w:rPr>
+          <w:rFonts w:ascii="Cascadia Code" w:hAnsi="Cascadia Code"/>
+          <w:sz w:val="18"/>
+          <w:szCs w:val="18"/>
+        </w:rPr>
+        <w:t xml:space="preserve"> actual</w:t>
+      </w:r>
+      <w:r>
+        <w:rPr>
+          <w:rFonts w:ascii="Cascadia Code" w:hAnsi="Cascadia Code"/>
+          <w:sz w:val="18"/>
+          <w:szCs w:val="18"/>
+        </w:rPr>
+        <w:t xml:space="preserve"> hasta llegar al objetivo para las actividades con tipo de hito “</w:t>
       </w:r>
       <w:r>
         <w:rPr>
@@ -2075,6 +1776,7 @@
           <w:sz w:val="18"/>
           <w:szCs w:val="18"/>
         </w:rPr>
+        <w:lastRenderedPageBreak/>
         <w:t>El usuario podrá iniciar un</w:t>
       </w:r>
       <w:r>
@@ -2137,61 +1839,33 @@
         <w:jc w:val="both"/>
         <w:rPr>
           <w:rFonts w:ascii="Cascadia Code" w:hAnsi="Cascadia Code"/>
-          <w:b/>
-          <w:bCs/>
-          <w:sz w:val="18"/>
-          <w:szCs w:val="18"/>
-        </w:rPr>
-      </w:pPr>
-      <w:r>
-        <w:rPr>
-          <w:rFonts w:ascii="Cascadia Code" w:hAnsi="Cascadia Code"/>
-          <w:sz w:val="18"/>
-          <w:szCs w:val="18"/>
-        </w:rPr>
-        <w:t>El usuario podrá pulsar un botón para completar directamente las actividades con tipo de hito “Sí/No”, “Por cantidad”, “Por tiempo”.</w:t>
-      </w:r>
-    </w:p>
-    <w:p>
-      <w:pPr>
-        <w:pStyle w:val="Prrafodelista"/>
-        <w:numPr>
-          <w:ilvl w:val="0"/>
-          <w:numId w:val="10"/>
-        </w:numPr>
-        <w:ind w:left="1418" w:hanging="632"/>
-        <w:jc w:val="both"/>
-        <w:rPr>
-          <w:rFonts w:ascii="Cascadia Code" w:hAnsi="Cascadia Code"/>
-          <w:b/>
-          <w:bCs/>
-          <w:sz w:val="18"/>
-          <w:szCs w:val="18"/>
-        </w:rPr>
-      </w:pPr>
-      <w:r>
-        <w:rPr>
-          <w:rFonts w:ascii="Cascadia Code" w:hAnsi="Cascadia Code"/>
-          <w:sz w:val="18"/>
-          <w:szCs w:val="18"/>
-        </w:rPr>
-        <w:t xml:space="preserve">El usuario recibirá una notificación a la hora seleccionada para </w:t>
-      </w:r>
-      <w:r>
-        <w:rPr>
-          <w:rFonts w:ascii="Cascadia Code" w:hAnsi="Cascadia Code"/>
-          <w:sz w:val="18"/>
-          <w:szCs w:val="18"/>
-        </w:rPr>
-        <w:t>una</w:t>
-      </w:r>
-      <w:r>
-        <w:rPr>
-          <w:rFonts w:ascii="Cascadia Code" w:hAnsi="Cascadia Code"/>
-          <w:sz w:val="18"/>
-          <w:szCs w:val="18"/>
-        </w:rPr>
-        <w:t xml:space="preserve"> actividad en la que tenga configurada el recordatorio.</w:t>
+          <w:sz w:val="18"/>
+          <w:szCs w:val="18"/>
+        </w:rPr>
+      </w:pPr>
+      <w:r>
+        <w:rPr>
+          <w:rFonts w:ascii="Cascadia Code" w:hAnsi="Cascadia Code"/>
+          <w:sz w:val="18"/>
+          <w:szCs w:val="18"/>
+        </w:rPr>
+        <w:t>El usuario podrá pulsar un botón para completar directamente cualquier actividad</w:t>
+      </w:r>
+      <w:r>
+        <w:rPr>
+          <w:rFonts w:ascii="Cascadia Code" w:hAnsi="Cascadia Code"/>
+          <w:sz w:val="18"/>
+          <w:szCs w:val="18"/>
+        </w:rPr>
+        <w:t xml:space="preserve"> </w:t>
+      </w:r>
+      <w:r>
+        <w:rPr>
+          <w:rFonts w:ascii="Cascadia Code" w:hAnsi="Cascadia Code"/>
+          <w:sz w:val="18"/>
+          <w:szCs w:val="18"/>
+        </w:rPr>
+        <w:t>independientemente del tipo de hito.</w:t>
       </w:r>
     </w:p>
     <w:p>
@@ -2289,7 +1963,23 @@
           <w:sz w:val="18"/>
           <w:szCs w:val="18"/>
         </w:rPr>
-        <w:t>semanal, bisemanal o mensual</w:t>
+        <w:t xml:space="preserve">semanal, </w:t>
+      </w:r>
+      <w:r>
+        <w:rPr>
+          <w:rFonts w:ascii="Cascadia Code" w:hAnsi="Cascadia Code"/>
+          <w:sz w:val="18"/>
+          <w:szCs w:val="18"/>
+        </w:rPr>
+        <w:t>dos semanas</w:t>
+      </w:r>
+      <w:r>
+        <w:rPr>
+          <w:rFonts w:ascii="Cascadia Code" w:hAnsi="Cascadia Code"/>
+          <w:sz w:val="18"/>
+          <w:szCs w:val="18"/>
+        </w:rPr>
+        <w:t xml:space="preserve"> o mensual</w:t>
       </w:r>
       <w:r>
         <w:rPr>
@@ -2485,6 +2175,34 @@
         </w:rPr>
         <w:br/>
       </w:r>
+    </w:p>
+    <w:p>
+      <w:pPr>
+        <w:pStyle w:val="Prrafodelista"/>
+        <w:ind w:left="1418"/>
+        <w:jc w:val="both"/>
+        <w:rPr>
+          <w:rFonts w:ascii="Cascadia Code" w:hAnsi="Cascadia Code"/>
+          <w:b/>
+          <w:bCs/>
+          <w:sz w:val="18"/>
+          <w:szCs w:val="18"/>
+        </w:rPr>
+      </w:pPr>
+    </w:p>
+    <w:p>
+      <w:pPr>
+        <w:pStyle w:val="Prrafodelista"/>
+        <w:ind w:left="1418"/>
+        <w:jc w:val="both"/>
+        <w:rPr>
+          <w:rFonts w:ascii="Cascadia Code" w:hAnsi="Cascadia Code"/>
+          <w:b/>
+          <w:bCs/>
+          <w:sz w:val="18"/>
+          <w:szCs w:val="18"/>
+        </w:rPr>
+      </w:pPr>
     </w:p>
     <w:p>
       <w:pPr>
@@ -2662,7 +2380,71 @@
           <w:sz w:val="18"/>
           <w:szCs w:val="18"/>
         </w:rPr>
-        <w:t>La aplicación deberá ejecutarse en dispositivos móviles con sistema operativo Android.</w:t>
+        <w:t>La aplicación programará</w:t>
+      </w:r>
+      <w:r>
+        <w:rPr>
+          <w:rFonts w:ascii="Cascadia Code" w:hAnsi="Cascadia Code"/>
+          <w:sz w:val="18"/>
+          <w:szCs w:val="18"/>
+        </w:rPr>
+        <w:t xml:space="preserve"> </w:t>
+      </w:r>
+      <w:r>
+        <w:rPr>
+          <w:rFonts w:ascii="Cascadia Code" w:hAnsi="Cascadia Code"/>
+          <w:sz w:val="18"/>
+          <w:szCs w:val="18"/>
+        </w:rPr>
+        <w:t xml:space="preserve">los recordatorios a </w:t>
+      </w:r>
+      <w:r>
+        <w:rPr>
+          <w:rFonts w:ascii="Cascadia Code" w:hAnsi="Cascadia Code"/>
+          <w:sz w:val="18"/>
+          <w:szCs w:val="18"/>
+        </w:rPr>
+        <w:t xml:space="preserve">la hora seleccionada para </w:t>
+      </w:r>
+      <w:r>
+        <w:rPr>
+          <w:rFonts w:ascii="Cascadia Code" w:hAnsi="Cascadia Code"/>
+          <w:sz w:val="18"/>
+          <w:szCs w:val="18"/>
+        </w:rPr>
+        <w:t xml:space="preserve">todas las </w:t>
+      </w:r>
+      <w:r>
+        <w:rPr>
+          <w:rFonts w:ascii="Cascadia Code" w:hAnsi="Cascadia Code"/>
+          <w:sz w:val="18"/>
+          <w:szCs w:val="18"/>
+        </w:rPr>
+        <w:t>actividad</w:t>
+      </w:r>
+      <w:r>
+        <w:rPr>
+          <w:rFonts w:ascii="Cascadia Code" w:hAnsi="Cascadia Code"/>
+          <w:sz w:val="18"/>
+          <w:szCs w:val="18"/>
+        </w:rPr>
+        <w:t>es de un día concreto</w:t>
+      </w:r>
+      <w:r>
+        <w:rPr>
+          <w:rFonts w:ascii="Cascadia Code" w:hAnsi="Cascadia Code"/>
+          <w:sz w:val="18"/>
+          <w:szCs w:val="18"/>
+        </w:rPr>
+        <w:t xml:space="preserve"> que lo tengan activado</w:t>
+      </w:r>
+      <w:r>
+        <w:rPr>
+          <w:rFonts w:ascii="Cascadia Code" w:hAnsi="Cascadia Code"/>
+          <w:sz w:val="18"/>
+          <w:szCs w:val="18"/>
+        </w:rPr>
+        <w:t>.</w:t>
       </w:r>
     </w:p>
     <w:p>
@@ -2688,7 +2470,7 @@
           <w:sz w:val="18"/>
           <w:szCs w:val="18"/>
         </w:rPr>
-        <w:t>La aplicación deberá adaptarse al tema claro u oscuro del dispositivo.</w:t>
+        <w:t>La aplicación deberá ejecutarse en dispositivos móviles con sistema operativo Android.</w:t>
       </w:r>
     </w:p>
     <w:p>
@@ -2714,7 +2496,15 @@
           <w:sz w:val="18"/>
           <w:szCs w:val="18"/>
         </w:rPr>
-        <w:t>La aplicación tendrá que ser eficiente</w:t>
+        <w:t xml:space="preserve">La aplicación deberá adaptarse al tema claro u oscuro del </w:t>
+      </w:r>
+      <w:r>
+        <w:rPr>
+          <w:rFonts w:ascii="Cascadia Code" w:hAnsi="Cascadia Code"/>
+          <w:sz w:val="18"/>
+          <w:szCs w:val="18"/>
+        </w:rPr>
+        <w:t>dispositivo</w:t>
       </w:r>
       <w:r>
         <w:rPr>
@@ -2748,6 +2538,40 @@
           <w:sz w:val="18"/>
           <w:szCs w:val="18"/>
         </w:rPr>
+        <w:t>La aplicación tendrá que ser eficiente</w:t>
+      </w:r>
+      <w:r>
+        <w:rPr>
+          <w:rFonts w:ascii="Cascadia Code" w:hAnsi="Cascadia Code"/>
+          <w:sz w:val="18"/>
+          <w:szCs w:val="18"/>
+        </w:rPr>
+        <w:t>.</w:t>
+      </w:r>
+    </w:p>
+    <w:p>
+      <w:pPr>
+        <w:pStyle w:val="Prrafodelista"/>
+        <w:numPr>
+          <w:ilvl w:val="0"/>
+          <w:numId w:val="8"/>
+        </w:numPr>
+        <w:ind w:left="1560" w:hanging="774"/>
+        <w:jc w:val="both"/>
+        <w:rPr>
+          <w:rFonts w:ascii="Cascadia Code" w:hAnsi="Cascadia Code"/>
+          <w:b/>
+          <w:bCs/>
+          <w:sz w:val="18"/>
+          <w:szCs w:val="18"/>
+        </w:rPr>
+      </w:pPr>
+      <w:r>
+        <w:rPr>
+          <w:rFonts w:ascii="Cascadia Code" w:hAnsi="Cascadia Code"/>
+          <w:sz w:val="18"/>
+          <w:szCs w:val="18"/>
+        </w:rPr>
         <w:t>La aplicación tendrá un diseño</w:t>
       </w:r>
       <w:r>
@@ -2766,6 +2590,30 @@
         </w:rPr>
         <w:t>.</w:t>
       </w:r>
+    </w:p>
+    <w:p>
+      <w:pPr>
+        <w:jc w:val="both"/>
+        <w:rPr>
+          <w:rFonts w:ascii="Cascadia Code" w:hAnsi="Cascadia Code"/>
+          <w:b/>
+          <w:bCs/>
+          <w:sz w:val="18"/>
+          <w:szCs w:val="18"/>
+        </w:rPr>
+      </w:pPr>
+    </w:p>
+    <w:p>
+      <w:pPr>
+        <w:jc w:val="both"/>
+        <w:rPr>
+          <w:rFonts w:ascii="Cascadia Code" w:hAnsi="Cascadia Code"/>
+          <w:b/>
+          <w:bCs/>
+          <w:sz w:val="18"/>
+          <w:szCs w:val="18"/>
+        </w:rPr>
+      </w:pPr>
     </w:p>
     <w:p>
       <w:pPr>
@@ -2841,7 +2689,23 @@
           <w:sz w:val="18"/>
           <w:szCs w:val="18"/>
         </w:rPr>
-        <w:t xml:space="preserve">El usuario podrá poner en la pantalla de inicio de su teléfono un </w:t>
+        <w:t xml:space="preserve">El usuario podrá poner en la pantalla de inicio de su </w:t>
+      </w:r>
+      <w:r>
+        <w:rPr>
+          <w:rFonts w:ascii="Cascadia Code" w:hAnsi="Cascadia Code"/>
+          <w:sz w:val="18"/>
+          <w:szCs w:val="18"/>
+        </w:rPr>
+        <w:t>dispositivo</w:t>
+      </w:r>
+      <w:r>
+        <w:rPr>
+          <w:rFonts w:ascii="Cascadia Code" w:hAnsi="Cascadia Code"/>
+          <w:sz w:val="18"/>
+          <w:szCs w:val="18"/>
+        </w:rPr>
+        <w:t xml:space="preserve"> un </w:t>
       </w:r>
       <w:r>
         <w:rPr>
@@ -3481,6 +3345,95 @@
     </w:lvl>
   </w:abstractNum>
   <w:abstractNum w:abstractNumId="5" w15:restartNumberingAfterBreak="0">
+    <w:nsid w:val="20D7218E"/>
+    <w:multiLevelType w:val="hybridMultilevel"/>
+    <w:tmpl w:val="08DA0754"/>
+    <w:lvl w:ilvl="0" w:tplc="FFFFFFFF">
+      <w:start w:val="1"/>
+      <w:numFmt w:val="decimal"/>
+      <w:lvlText w:val="RF %1."/>
+      <w:lvlJc w:val="left"/>
+      <w:pPr>
+        <w:ind w:left="1068" w:hanging="360"/>
+      </w:pPr>
+      <w:rPr>
+        <w:rFonts w:hint="default"/>
+      </w:rPr>
+    </w:lvl>
+    <w:lvl w:ilvl="1" w:tplc="FFFFFFFF" w:tentative="1">
+      <w:start w:val="1"/>
+      <w:numFmt w:val="lowerLetter"/>
+      <w:lvlText w:val="%2."/>
+      <w:lvlJc w:val="left"/>
+      <w:pPr>
+        <w:ind w:left="1440" w:hanging="360"/>
+      </w:pPr>
+    </w:lvl>
+    <w:lvl w:ilvl="2" w:tplc="FFFFFFFF" w:tentative="1">
+      <w:start w:val="1"/>
+      <w:numFmt w:val="lowerRoman"/>
+      <w:lvlText w:val="%3."/>
+      <w:lvlJc w:val="right"/>
+      <w:pPr>
+        <w:ind w:left="2160" w:hanging="180"/>
+      </w:pPr>
+    </w:lvl>
+    <w:lvl w:ilvl="3" w:tplc="FFFFFFFF" w:tentative="1">
+      <w:start w:val="1"/>
+      <w:numFmt w:val="decimal"/>
+      <w:lvlText w:val="%4."/>
+      <w:lvlJc w:val="left"/>
+      <w:pPr>
+        <w:ind w:left="2880" w:hanging="360"/>
+      </w:pPr>
+    </w:lvl>
+    <w:lvl w:ilvl="4" w:tplc="FFFFFFFF" w:tentative="1">
+      <w:start w:val="1"/>
+      <w:numFmt w:val="lowerLetter"/>
+      <w:lvlText w:val="%5."/>
+      <w:lvlJc w:val="left"/>
+      <w:pPr>
+        <w:ind w:left="3600" w:hanging="360"/>
+      </w:pPr>
+    </w:lvl>
+    <w:lvl w:ilvl="5" w:tplc="FFFFFFFF" w:tentative="1">
+      <w:start w:val="1"/>
+      <w:numFmt w:val="lowerRoman"/>
+      <w:lvlText w:val="%6."/>
+      <w:lvlJc w:val="right"/>
+      <w:pPr>
+        <w:ind w:left="4320" w:hanging="180"/>
+      </w:pPr>
+    </w:lvl>
+    <w:lvl w:ilvl="6" w:tplc="FFFFFFFF" w:tentative="1">
+      <w:start w:val="1"/>
+      <w:numFmt w:val="decimal"/>
+      <w:lvlText w:val="%7."/>
+      <w:lvlJc w:val="left"/>
+      <w:pPr>
+        <w:ind w:left="5040" w:hanging="360"/>
+      </w:pPr>
+    </w:lvl>
+    <w:lvl w:ilvl="7" w:tplc="FFFFFFFF" w:tentative="1">
+      <w:start w:val="1"/>
+      <w:numFmt w:val="lowerLetter"/>
+      <w:lvlText w:val="%8."/>
+      <w:lvlJc w:val="left"/>
+      <w:pPr>
+        <w:ind w:left="5760" w:hanging="360"/>
+      </w:pPr>
+    </w:lvl>
+    <w:lvl w:ilvl="8" w:tplc="FFFFFFFF" w:tentative="1">
+      <w:start w:val="1"/>
+      <w:numFmt w:val="lowerRoman"/>
+      <w:lvlText w:val="%9."/>
+      <w:lvlJc w:val="right"/>
+      <w:pPr>
+        <w:ind w:left="6480" w:hanging="180"/>
+      </w:pPr>
+    </w:lvl>
+  </w:abstractNum>
+  <w:abstractNum w:abstractNumId="6" w15:restartNumberingAfterBreak="0">
     <w:nsid w:val="2AE248EE"/>
     <w:multiLevelType w:val="hybridMultilevel"/>
     <w:tmpl w:val="45E2421E"/>
@@ -3512,7 +3465,7 @@
         <w:bCs w:val="0"/>
       </w:rPr>
     </w:lvl>
-    <w:lvl w:ilvl="2" w:tplc="0C0A001B" w:tentative="1">
+    <w:lvl w:ilvl="2" w:tplc="0C0A001B">
       <w:start w:val="1"/>
       <w:numFmt w:val="lowerRoman"/>
       <w:lvlText w:val="%3."/>
@@ -3576,7 +3529,7 @@
       </w:pPr>
     </w:lvl>
   </w:abstractNum>
-  <w:abstractNum w:abstractNumId="6" w15:restartNumberingAfterBreak="0">
+  <w:abstractNum w:abstractNumId="7" w15:restartNumberingAfterBreak="0">
     <w:nsid w:val="30D50A9D"/>
     <w:multiLevelType w:val="hybridMultilevel"/>
     <w:tmpl w:val="D3D04B72"/>
@@ -3670,7 +3623,96 @@
       </w:pPr>
     </w:lvl>
   </w:abstractNum>
-  <w:abstractNum w:abstractNumId="7" w15:restartNumberingAfterBreak="0">
+  <w:abstractNum w:abstractNumId="8" w15:restartNumberingAfterBreak="0">
+    <w:nsid w:val="356A69FF"/>
+    <w:multiLevelType w:val="hybridMultilevel"/>
+    <w:tmpl w:val="08DA0754"/>
+    <w:lvl w:ilvl="0" w:tplc="FFFFFFFF">
+      <w:start w:val="1"/>
+      <w:numFmt w:val="decimal"/>
+      <w:lvlText w:val="RF %1."/>
+      <w:lvlJc w:val="left"/>
+      <w:pPr>
+        <w:ind w:left="1068" w:hanging="360"/>
+      </w:pPr>
+      <w:rPr>
+        <w:rFonts w:hint="default"/>
+      </w:rPr>
+    </w:lvl>
+    <w:lvl w:ilvl="1" w:tplc="FFFFFFFF" w:tentative="1">
+      <w:start w:val="1"/>
+      <w:numFmt w:val="lowerLetter"/>
+      <w:lvlText w:val="%2."/>
+      <w:lvlJc w:val="left"/>
+      <w:pPr>
+        <w:ind w:left="1440" w:hanging="360"/>
+      </w:pPr>
+    </w:lvl>
+    <w:lvl w:ilvl="2" w:tplc="FFFFFFFF" w:tentative="1">
+      <w:start w:val="1"/>
+      <w:numFmt w:val="lowerRoman"/>
+      <w:lvlText w:val="%3."/>
+      <w:lvlJc w:val="right"/>
+      <w:pPr>
+        <w:ind w:left="2160" w:hanging="180"/>
+      </w:pPr>
+    </w:lvl>
+    <w:lvl w:ilvl="3" w:tplc="FFFFFFFF" w:tentative="1">
+      <w:start w:val="1"/>
+      <w:numFmt w:val="decimal"/>
+      <w:lvlText w:val="%4."/>
+      <w:lvlJc w:val="left"/>
+      <w:pPr>
+        <w:ind w:left="2880" w:hanging="360"/>
+      </w:pPr>
+    </w:lvl>
+    <w:lvl w:ilvl="4" w:tplc="FFFFFFFF" w:tentative="1">
+      <w:start w:val="1"/>
+      <w:numFmt w:val="lowerLetter"/>
+      <w:lvlText w:val="%5."/>
+      <w:lvlJc w:val="left"/>
+      <w:pPr>
+        <w:ind w:left="3600" w:hanging="360"/>
+      </w:pPr>
+    </w:lvl>
+    <w:lvl w:ilvl="5" w:tplc="FFFFFFFF" w:tentative="1">
+      <w:start w:val="1"/>
+      <w:numFmt w:val="lowerRoman"/>
+      <w:lvlText w:val="%6."/>
+      <w:lvlJc w:val="right"/>
+      <w:pPr>
+        <w:ind w:left="4320" w:hanging="180"/>
+      </w:pPr>
+    </w:lvl>
+    <w:lvl w:ilvl="6" w:tplc="FFFFFFFF" w:tentative="1">
+      <w:start w:val="1"/>
+      <w:numFmt w:val="decimal"/>
+      <w:lvlText w:val="%7."/>
+      <w:lvlJc w:val="left"/>
+      <w:pPr>
+        <w:ind w:left="5040" w:hanging="360"/>
+      </w:pPr>
+    </w:lvl>
+    <w:lvl w:ilvl="7" w:tplc="FFFFFFFF" w:tentative="1">
+      <w:start w:val="1"/>
+      <w:numFmt w:val="lowerLetter"/>
+      <w:lvlText w:val="%8."/>
+      <w:lvlJc w:val="left"/>
+      <w:pPr>
+        <w:ind w:left="5760" w:hanging="360"/>
+      </w:pPr>
+    </w:lvl>
+    <w:lvl w:ilvl="8" w:tplc="FFFFFFFF" w:tentative="1">
+      <w:start w:val="1"/>
+      <w:numFmt w:val="lowerRoman"/>
+      <w:lvlText w:val="%9."/>
+      <w:lvlJc w:val="right"/>
+      <w:pPr>
+        <w:ind w:left="6480" w:hanging="180"/>
+      </w:pPr>
+    </w:lvl>
+  </w:abstractNum>
+  <w:abstractNum w:abstractNumId="9" w15:restartNumberingAfterBreak="0">
     <w:nsid w:val="3A59303B"/>
     <w:multiLevelType w:val="hybridMultilevel"/>
     <w:tmpl w:val="08DA0754"/>
@@ -3759,7 +3801,7 @@
       </w:pPr>
     </w:lvl>
   </w:abstractNum>
-  <w:abstractNum w:abstractNumId="8" w15:restartNumberingAfterBreak="0">
+  <w:abstractNum w:abstractNumId="10" w15:restartNumberingAfterBreak="0">
     <w:nsid w:val="427F355D"/>
     <w:multiLevelType w:val="hybridMultilevel"/>
     <w:tmpl w:val="C27222C4"/>
@@ -3850,7 +3892,7 @@
       </w:pPr>
     </w:lvl>
   </w:abstractNum>
-  <w:abstractNum w:abstractNumId="9" w15:restartNumberingAfterBreak="0">
+  <w:abstractNum w:abstractNumId="11" w15:restartNumberingAfterBreak="0">
     <w:nsid w:val="4C6B7447"/>
     <w:multiLevelType w:val="hybridMultilevel"/>
     <w:tmpl w:val="6AA2418E"/>
@@ -3942,7 +3984,7 @@
       </w:pPr>
     </w:lvl>
   </w:abstractNum>
-  <w:abstractNum w:abstractNumId="10" w15:restartNumberingAfterBreak="0">
+  <w:abstractNum w:abstractNumId="12" w15:restartNumberingAfterBreak="0">
     <w:nsid w:val="55C06963"/>
     <w:multiLevelType w:val="hybridMultilevel"/>
     <w:tmpl w:val="B7B299CC"/>
@@ -4033,7 +4075,7 @@
       </w:pPr>
     </w:lvl>
   </w:abstractNum>
-  <w:abstractNum w:abstractNumId="11" w15:restartNumberingAfterBreak="0">
+  <w:abstractNum w:abstractNumId="13" w15:restartNumberingAfterBreak="0">
     <w:nsid w:val="5798285E"/>
     <w:multiLevelType w:val="hybridMultilevel"/>
     <w:tmpl w:val="08DA0754"/>
@@ -4122,7 +4164,7 @@
       </w:pPr>
     </w:lvl>
   </w:abstractNum>
-  <w:abstractNum w:abstractNumId="12" w15:restartNumberingAfterBreak="0">
+  <w:abstractNum w:abstractNumId="14" w15:restartNumberingAfterBreak="0">
     <w:nsid w:val="6281333C"/>
     <w:multiLevelType w:val="hybridMultilevel"/>
     <w:tmpl w:val="B3F08C50"/>
@@ -4214,7 +4256,7 @@
       </w:pPr>
     </w:lvl>
   </w:abstractNum>
-  <w:abstractNum w:abstractNumId="13" w15:restartNumberingAfterBreak="0">
+  <w:abstractNum w:abstractNumId="15" w15:restartNumberingAfterBreak="0">
     <w:nsid w:val="6FDE5E2B"/>
     <w:multiLevelType w:val="hybridMultilevel"/>
     <w:tmpl w:val="F672080E"/>
@@ -4308,7 +4350,7 @@
       </w:pPr>
     </w:lvl>
   </w:abstractNum>
-  <w:abstractNum w:abstractNumId="14" w15:restartNumberingAfterBreak="0">
+  <w:abstractNum w:abstractNumId="16" w15:restartNumberingAfterBreak="0">
     <w:nsid w:val="709566FB"/>
     <w:multiLevelType w:val="hybridMultilevel"/>
     <w:tmpl w:val="08DA0754"/>
@@ -4397,7 +4439,7 @@
       </w:pPr>
     </w:lvl>
   </w:abstractNum>
-  <w:abstractNum w:abstractNumId="15" w15:restartNumberingAfterBreak="0">
+  <w:abstractNum w:abstractNumId="17" w15:restartNumberingAfterBreak="0">
     <w:nsid w:val="747F0AE1"/>
     <w:multiLevelType w:val="hybridMultilevel"/>
     <w:tmpl w:val="1138D6AC"/>
@@ -4489,7 +4531,7 @@
     </w:lvl>
   </w:abstractNum>
   <w:num w:numId="1" w16cid:durableId="260576028">
-    <w:abstractNumId w:val="9"/>
+    <w:abstractNumId w:val="11"/>
   </w:num>
   <w:num w:numId="2" w16cid:durableId="8603279">
     <w:abstractNumId w:val="2"/>
@@ -4507,34 +4549,40 @@
     <w:abstractNumId w:val="3"/>
   </w:num>
   <w:num w:numId="7" w16cid:durableId="1921475713">
+    <w:abstractNumId w:val="15"/>
+  </w:num>
+  <w:num w:numId="8" w16cid:durableId="1755659999">
+    <w:abstractNumId w:val="7"/>
+  </w:num>
+  <w:num w:numId="9" w16cid:durableId="117336961">
+    <w:abstractNumId w:val="17"/>
+  </w:num>
+  <w:num w:numId="10" w16cid:durableId="2110734474">
+    <w:abstractNumId w:val="6"/>
+  </w:num>
+  <w:num w:numId="11" w16cid:durableId="2030911644">
+    <w:abstractNumId w:val="14"/>
+  </w:num>
+  <w:num w:numId="12" w16cid:durableId="938562630">
+    <w:abstractNumId w:val="9"/>
+  </w:num>
+  <w:num w:numId="13" w16cid:durableId="1082332650">
+    <w:abstractNumId w:val="12"/>
+  </w:num>
+  <w:num w:numId="14" w16cid:durableId="1491211240">
     <w:abstractNumId w:val="13"/>
   </w:num>
-  <w:num w:numId="8" w16cid:durableId="1755659999">
-    <w:abstractNumId w:val="6"/>
+  <w:num w:numId="15" w16cid:durableId="88963847">
+    <w:abstractNumId w:val="16"/>
   </w:num>
-  <w:num w:numId="9" w16cid:durableId="117336961">
-    <w:abstractNumId w:val="15"/>
-  </w:num>
-  <w:num w:numId="10" w16cid:durableId="2110734474">
-    <w:abstractNumId w:val="5"/>
-  </w:num>
-  <w:num w:numId="11" w16cid:durableId="2030911644">
-    <w:abstractNumId w:val="12"/>
-  </w:num>
-  <w:num w:numId="12" w16cid:durableId="938562630">
-    <w:abstractNumId w:val="7"/>
-  </w:num>
-  <w:num w:numId="13" w16cid:durableId="1082332650">
+  <w:num w:numId="16" w16cid:durableId="1298729645">
     <w:abstractNumId w:val="10"/>
   </w:num>
-  <w:num w:numId="14" w16cid:durableId="1491211240">
-    <w:abstractNumId w:val="11"/>
+  <w:num w:numId="17" w16cid:durableId="750196299">
+    <w:abstractNumId w:val="8"/>
   </w:num>
-  <w:num w:numId="15" w16cid:durableId="88963847">
-    <w:abstractNumId w:val="14"/>
-  </w:num>
-  <w:num w:numId="16" w16cid:durableId="1298729645">
-    <w:abstractNumId w:val="8"/>
+  <w:num w:numId="18" w16cid:durableId="2030714516">
+    <w:abstractNumId w:val="5"/>
   </w:num>
 </w:numbering>
 </file>
@@ -5143,6 +5191,7 @@
   <w:style w:type="character" w:default="1" w:styleId="Fuentedeprrafopredeter">
     <w:name w:val="Default Paragraph Font"/>
     <w:uiPriority w:val="1"/>
+    <w:semiHidden/>
     <w:unhideWhenUsed/>
   </w:style>
   <w:style w:type="table" w:default="1" w:styleId="Tablanormal">

</xml_diff>